<commit_message>
Added requrement to map one to many relationship between student and subjects, created REST API to get all the subject a student studies and get all the subjects.
</commit_message>
<xml_diff>
--- a/School_Rest_Project_Documentation.docx
+++ b/School_Rest_Project_Documentation.docx
@@ -39,12 +39,21 @@
     <w:p>
       <w:r>
         <w:tab/>
-        <w:t>Subject: String[]</w:t>
-      </w:r>
-    </w:p>
-    <w:p>
-      <w:r>
-        <w:t>Subjects:</w:t>
+        <w:t>Subject</w:t>
+      </w:r>
+      <w:r>
+        <w:t>s</w:t>
+      </w:r>
+      <w:r>
+        <w:t xml:space="preserve">: </w:t>
+      </w:r>
+      <w:r>
+        <w:t>List&lt;Subject&gt;</w:t>
+      </w:r>
+    </w:p>
+    <w:p>
+      <w:r>
+        <w:t>Subject:</w:t>
       </w:r>
     </w:p>
     <w:p>
@@ -61,7 +70,13 @@
     </w:p>
     <w:p>
       <w:r>
-        <w:t>Students:</w:t>
+        <w:tab/>
+        <w:t>Autor: String</w:t>
+      </w:r>
+    </w:p>
+    <w:p>
+      <w:r>
+        <w:t>Student:</w:t>
       </w:r>
     </w:p>
     <w:p>
@@ -86,6 +101,37 @@
       <w:r>
         <w:tab/>
         <w:t>Address: String</w:t>
+      </w:r>
+    </w:p>
+    <w:p>
+      <w:r>
+        <w:tab/>
+      </w:r>
+      <w:proofErr w:type="spellStart"/>
+      <w:r>
+        <w:t>Class</w:t>
+      </w:r>
+      <w:r>
+        <w:t>_STD</w:t>
+      </w:r>
+      <w:proofErr w:type="spellEnd"/>
+      <w:r>
+        <w:t>: Number</w:t>
+      </w:r>
+    </w:p>
+    <w:p>
+      <w:r>
+        <w:tab/>
+        <w:t xml:space="preserve">Subjects: </w:t>
+      </w:r>
+      <w:r>
+        <w:t>List&lt;</w:t>
+      </w:r>
+      <w:r>
+        <w:t>Subject</w:t>
+      </w:r>
+      <w:r>
+        <w:t>&gt;</w:t>
       </w:r>
     </w:p>
     <w:p/>
@@ -120,46 +166,6 @@
           <w:u w:val="single"/>
         </w:rPr>
         <w:t xml:space="preserve">To get All the students List: </w:t>
-      </w:r>
-    </w:p>
-    <w:p>
-      <w:r>
-        <w:tab/>
-        <w:t>HTTP Method: GET</w:t>
-      </w:r>
-    </w:p>
-    <w:p>
-      <w:r>
-        <w:tab/>
-        <w:t xml:space="preserve">URL: </w:t>
-      </w:r>
-      <w:hyperlink r:id="rId4" w:history="1">
-        <w:r>
-          <w:rPr>
-            <w:rStyle w:val="Hyperlink"/>
-          </w:rPr>
-          <w:t>http://localhost:8080/restapp/students</w:t>
-        </w:r>
-      </w:hyperlink>
-    </w:p>
-    <w:p>
-      <w:r>
-        <w:tab/>
-        <w:t>RESPONSE: JSON/XML Format having all the students.</w:t>
-      </w:r>
-    </w:p>
-    <w:p/>
-    <w:p>
-      <w:pPr>
-        <w:rPr>
-          <w:u w:val="single"/>
-        </w:rPr>
-      </w:pPr>
-      <w:r>
-        <w:rPr>
-          <w:u w:val="single"/>
-        </w:rPr>
-        <w:t xml:space="preserve">To get specific student: </w:t>
       </w:r>
     </w:p>
     <w:p>
@@ -181,6 +187,46 @@
           <w:t>http://localhost:8080/restapp/students</w:t>
         </w:r>
       </w:hyperlink>
+    </w:p>
+    <w:p>
+      <w:r>
+        <w:tab/>
+        <w:t>RESPONSE: JSON/XML Format having all the students.</w:t>
+      </w:r>
+    </w:p>
+    <w:p/>
+    <w:p>
+      <w:pPr>
+        <w:rPr>
+          <w:u w:val="single"/>
+        </w:rPr>
+      </w:pPr>
+      <w:r>
+        <w:rPr>
+          <w:u w:val="single"/>
+        </w:rPr>
+        <w:t xml:space="preserve">To get specific student: </w:t>
+      </w:r>
+    </w:p>
+    <w:p>
+      <w:r>
+        <w:tab/>
+        <w:t>HTTP Method: GET</w:t>
+      </w:r>
+    </w:p>
+    <w:p>
+      <w:r>
+        <w:tab/>
+        <w:t xml:space="preserve">URL: </w:t>
+      </w:r>
+      <w:hyperlink r:id="rId6" w:history="1">
+        <w:r>
+          <w:rPr>
+            <w:rStyle w:val="Hyperlink"/>
+          </w:rPr>
+          <w:t>http://localhost:8080/restapp/students</w:t>
+        </w:r>
+      </w:hyperlink>
       <w:r>
         <w:t>/{studentid}</w:t>
       </w:r>
@@ -206,6 +252,7 @@
     </w:p>
     <w:p>
       <w:r>
+        <w:lastRenderedPageBreak/>
         <w:tab/>
         <w:t>HTTP Method: POST</w:t>
       </w:r>
@@ -224,7 +271,7 @@
         <w:tab/>
         <w:t xml:space="preserve">URL: </w:t>
       </w:r>
-      <w:hyperlink r:id="rId6" w:history="1">
+      <w:hyperlink r:id="rId7" w:history="1">
         <w:r>
           <w:rPr>
             <w:rStyle w:val="Hyperlink"/>
@@ -238,32 +285,582 @@
       </w:hyperlink>
     </w:p>
     <w:p>
-      <w:r>
-        <w:rPr>
-          <w:rFonts w:ascii="Helvetica" w:hAnsi="Helvetica" w:cs="Helvetica"/>
-          <w:color w:val="505050"/>
-          <w:sz w:val="18"/>
-          <w:szCs w:val="18"/>
-          <w:shd w:val="clear" w:color="auto" w:fill="FFFFFF"/>
-        </w:rPr>
-        <w:tab/>
-        <w:t>RESPONSE: JSON/XML Format having all the Student list [Including new Student</w:t>
+      <w:pPr>
+        <w:rPr>
+          <w:rFonts w:ascii="Helvetica" w:hAnsi="Helvetica" w:cs="Helvetica"/>
+          <w:color w:val="505050"/>
+          <w:sz w:val="18"/>
+          <w:szCs w:val="18"/>
+          <w:shd w:val="clear" w:color="auto" w:fill="FFFFFF"/>
+        </w:rPr>
+      </w:pPr>
+      <w:r>
+        <w:rPr>
+          <w:rFonts w:ascii="Helvetica" w:hAnsi="Helvetica" w:cs="Helvetica"/>
+          <w:color w:val="505050"/>
+          <w:sz w:val="18"/>
+          <w:szCs w:val="18"/>
+          <w:shd w:val="clear" w:color="auto" w:fill="FFFFFF"/>
+        </w:rPr>
+        <w:tab/>
+        <w:t>RESPONSE: JSON/XML Format having all the Student list [Including new Student]</w:t>
+      </w:r>
+    </w:p>
+    <w:p>
+      <w:pPr>
+        <w:rPr>
+          <w:u w:val="single"/>
+        </w:rPr>
+      </w:pPr>
+      <w:r>
+        <w:rPr>
+          <w:u w:val="single"/>
+        </w:rPr>
+        <w:t xml:space="preserve">To </w:t>
+      </w:r>
+      <w:r>
+        <w:rPr>
+          <w:u w:val="single"/>
+        </w:rPr>
+        <w:t>Update</w:t>
+      </w:r>
+      <w:r>
+        <w:rPr>
+          <w:u w:val="single"/>
+        </w:rPr>
+        <w:t xml:space="preserve"> a student in existing List:</w:t>
+      </w:r>
+    </w:p>
+    <w:p>
+      <w:pPr>
+        <w:ind w:left="720" w:hanging="720"/>
+        <w:rPr>
+          <w:u w:val="single"/>
+        </w:rPr>
+      </w:pPr>
+      <w:r>
+        <w:tab/>
+        <w:t>HTTP Method: P</w:t>
+      </w:r>
+      <w:r>
+        <w:rPr>
+          <w:u w:val="single"/>
+        </w:rPr>
+        <w:t>UT</w:t>
+      </w:r>
+    </w:p>
+    <w:p>
+      <w:pPr>
+        <w:rPr>
+          <w:rFonts w:ascii="Helvetica" w:hAnsi="Helvetica" w:cs="Helvetica"/>
+          <w:color w:val="505050"/>
+          <w:sz w:val="18"/>
+          <w:szCs w:val="18"/>
+          <w:shd w:val="clear" w:color="auto" w:fill="FFFFFF"/>
+        </w:rPr>
+      </w:pPr>
+      <w:r>
+        <w:tab/>
+        <w:t xml:space="preserve">URL: </w:t>
+      </w:r>
+      <w:hyperlink r:id="rId8" w:history="1">
+        <w:r>
+          <w:rPr>
+            <w:rStyle w:val="Hyperlink"/>
+            <w:rFonts w:ascii="Helvetica" w:hAnsi="Helvetica" w:cs="Helvetica"/>
+            <w:sz w:val="18"/>
+            <w:szCs w:val="18"/>
+            <w:shd w:val="clear" w:color="auto" w:fill="FFFFFF"/>
+          </w:rPr>
+          <w:t>http://localhost:8080/sample/restapp/students</w:t>
+        </w:r>
+      </w:hyperlink>
+    </w:p>
+    <w:p>
+      <w:pPr>
+        <w:rPr>
+          <w:rFonts w:ascii="Helvetica" w:hAnsi="Helvetica" w:cs="Helvetica"/>
+          <w:color w:val="505050"/>
+          <w:sz w:val="18"/>
+          <w:szCs w:val="18"/>
+          <w:shd w:val="clear" w:color="auto" w:fill="FFFFFF"/>
+        </w:rPr>
+      </w:pPr>
+      <w:r>
+        <w:rPr>
+          <w:rFonts w:ascii="Helvetica" w:hAnsi="Helvetica" w:cs="Helvetica"/>
+          <w:color w:val="505050"/>
+          <w:sz w:val="18"/>
+          <w:szCs w:val="18"/>
+          <w:shd w:val="clear" w:color="auto" w:fill="FFFFFF"/>
+        </w:rPr>
+        <w:tab/>
+        <w:t xml:space="preserve">RESPONSE: JSON/XML Format having all </w:t>
+      </w:r>
+      <w:r>
+        <w:rPr>
+          <w:rFonts w:ascii="Helvetica" w:hAnsi="Helvetica" w:cs="Helvetica"/>
+          <w:color w:val="505050"/>
+          <w:sz w:val="18"/>
+          <w:szCs w:val="18"/>
+          <w:shd w:val="clear" w:color="auto" w:fill="FFFFFF"/>
+        </w:rPr>
+        <w:t>updated</w:t>
+      </w:r>
+      <w:r>
+        <w:rPr>
+          <w:rFonts w:ascii="Helvetica" w:hAnsi="Helvetica" w:cs="Helvetica"/>
+          <w:color w:val="505050"/>
+          <w:sz w:val="18"/>
+          <w:szCs w:val="18"/>
+          <w:shd w:val="clear" w:color="auto" w:fill="FFFFFF"/>
+        </w:rPr>
+        <w:t xml:space="preserve"> Student list </w:t>
+      </w:r>
+    </w:p>
+    <w:p>
+      <w:pPr>
+        <w:rPr>
+          <w:u w:val="single"/>
+        </w:rPr>
+      </w:pPr>
+      <w:r>
+        <w:rPr>
+          <w:u w:val="single"/>
+        </w:rPr>
+        <w:t xml:space="preserve">To </w:t>
+      </w:r>
+      <w:r>
+        <w:rPr>
+          <w:u w:val="single"/>
+        </w:rPr>
+        <w:t>delete</w:t>
+      </w:r>
+      <w:r>
+        <w:rPr>
+          <w:u w:val="single"/>
+        </w:rPr>
+        <w:t xml:space="preserve"> a student </w:t>
+      </w:r>
+      <w:r>
+        <w:rPr>
+          <w:u w:val="single"/>
+        </w:rPr>
+        <w:t>from</w:t>
+      </w:r>
+      <w:r>
+        <w:rPr>
+          <w:u w:val="single"/>
+        </w:rPr>
+        <w:t xml:space="preserve"> existing List:</w:t>
+      </w:r>
+    </w:p>
+    <w:p>
+      <w:r>
+        <w:tab/>
+        <w:t xml:space="preserve">HTTP Method: </w:t>
+      </w:r>
+      <w:r>
+        <w:t>DELETE</w:t>
+      </w:r>
+    </w:p>
+    <w:p>
+      <w:pPr>
+        <w:rPr>
+          <w:rFonts w:ascii="Helvetica" w:hAnsi="Helvetica" w:cs="Helvetica"/>
+          <w:color w:val="505050"/>
+          <w:sz w:val="18"/>
+          <w:szCs w:val="18"/>
+          <w:shd w:val="clear" w:color="auto" w:fill="FFFFFF"/>
+        </w:rPr>
+      </w:pPr>
+      <w:r>
+        <w:tab/>
+        <w:t xml:space="preserve">URL: </w:t>
+      </w:r>
+      <w:hyperlink r:id="rId9" w:history="1">
+        <w:r>
+          <w:rPr>
+            <w:rStyle w:val="Hyperlink"/>
+            <w:rFonts w:ascii="Helvetica" w:hAnsi="Helvetica" w:cs="Helvetica"/>
+            <w:sz w:val="18"/>
+            <w:szCs w:val="18"/>
+            <w:shd w:val="clear" w:color="auto" w:fill="FFFFFF"/>
+          </w:rPr>
+          <w:t>http://localhost:8080/sample/restapp/students</w:t>
+        </w:r>
+      </w:hyperlink>
+      <w:r>
+        <w:rPr>
+          <w:rStyle w:val="Hyperlink"/>
+          <w:rFonts w:ascii="Helvetica" w:hAnsi="Helvetica" w:cs="Helvetica"/>
+          <w:sz w:val="18"/>
+          <w:szCs w:val="18"/>
+          <w:shd w:val="clear" w:color="auto" w:fill="FFFFFF"/>
+        </w:rPr>
+        <w:t>/{studentid}</w:t>
+      </w:r>
+    </w:p>
+    <w:p>
+      <w:pPr>
+        <w:rPr>
+          <w:rFonts w:ascii="Helvetica" w:hAnsi="Helvetica" w:cs="Helvetica"/>
+          <w:color w:val="505050"/>
+          <w:sz w:val="18"/>
+          <w:szCs w:val="18"/>
+          <w:shd w:val="clear" w:color="auto" w:fill="FFFFFF"/>
+        </w:rPr>
+      </w:pPr>
+      <w:r>
+        <w:rPr>
+          <w:rFonts w:ascii="Helvetica" w:hAnsi="Helvetica" w:cs="Helvetica"/>
+          <w:color w:val="505050"/>
+          <w:sz w:val="18"/>
+          <w:szCs w:val="18"/>
+          <w:shd w:val="clear" w:color="auto" w:fill="FFFFFF"/>
+        </w:rPr>
+        <w:tab/>
+        <w:t>RESPONSE: JSON/XML Format having all the Student list [</w:t>
+      </w:r>
+      <w:r>
+        <w:rPr>
+          <w:rFonts w:ascii="Helvetica" w:hAnsi="Helvetica" w:cs="Helvetica"/>
+          <w:color w:val="505050"/>
+          <w:sz w:val="18"/>
+          <w:szCs w:val="18"/>
+          <w:shd w:val="clear" w:color="auto" w:fill="FFFFFF"/>
+        </w:rPr>
+        <w:t xml:space="preserve">except above </w:t>
+      </w:r>
+      <w:proofErr w:type="spellStart"/>
+      <w:r>
+        <w:rPr>
+          <w:rFonts w:ascii="Helvetica" w:hAnsi="Helvetica" w:cs="Helvetica"/>
+          <w:color w:val="505050"/>
+          <w:sz w:val="18"/>
+          <w:szCs w:val="18"/>
+          <w:shd w:val="clear" w:color="auto" w:fill="FFFFFF"/>
+        </w:rPr>
+        <w:t>studentid</w:t>
+      </w:r>
+      <w:proofErr w:type="spellEnd"/>
+      <w:r>
+        <w:rPr>
+          <w:rFonts w:ascii="Helvetica" w:hAnsi="Helvetica" w:cs="Helvetica"/>
+          <w:color w:val="505050"/>
+          <w:sz w:val="18"/>
+          <w:szCs w:val="18"/>
+          <w:shd w:val="clear" w:color="auto" w:fill="FFFFFF"/>
+        </w:rPr>
+        <w:t xml:space="preserve"> student</w:t>
+      </w:r>
+      <w:r>
+        <w:rPr>
+          <w:rFonts w:ascii="Helvetica" w:hAnsi="Helvetica" w:cs="Helvetica"/>
+          <w:color w:val="505050"/>
+          <w:sz w:val="18"/>
+          <w:szCs w:val="18"/>
+          <w:shd w:val="clear" w:color="auto" w:fill="FFFFFF"/>
+        </w:rPr>
+        <w:t>]</w:t>
+      </w:r>
+    </w:p>
+    <w:p>
+      <w:pPr>
+        <w:rPr>
+          <w:rFonts w:ascii="Helvetica" w:hAnsi="Helvetica" w:cs="Helvetica"/>
+          <w:b/>
+          <w:bCs/>
+          <w:color w:val="505050"/>
+          <w:sz w:val="18"/>
+          <w:szCs w:val="18"/>
+          <w:u w:val="single"/>
+          <w:shd w:val="clear" w:color="auto" w:fill="FFFFFF"/>
+        </w:rPr>
+      </w:pPr>
+    </w:p>
+    <w:p>
+      <w:pPr>
+        <w:rPr>
+          <w:rFonts w:ascii="Helvetica" w:hAnsi="Helvetica" w:cs="Helvetica"/>
+          <w:b/>
+          <w:bCs/>
+          <w:color w:val="505050"/>
+          <w:sz w:val="18"/>
+          <w:szCs w:val="18"/>
+          <w:u w:val="single"/>
+          <w:shd w:val="clear" w:color="auto" w:fill="FFFFFF"/>
+        </w:rPr>
+      </w:pPr>
+      <w:r>
+        <w:rPr>
+          <w:rFonts w:ascii="Helvetica" w:hAnsi="Helvetica" w:cs="Helvetica"/>
+          <w:b/>
+          <w:bCs/>
+          <w:color w:val="505050"/>
+          <w:sz w:val="18"/>
+          <w:szCs w:val="18"/>
+          <w:u w:val="single"/>
+          <w:shd w:val="clear" w:color="auto" w:fill="FFFFFF"/>
+        </w:rPr>
+        <w:t>Problem:</w:t>
+      </w:r>
+    </w:p>
+    <w:p>
+      <w:pPr>
+        <w:rPr>
+          <w:rFonts w:ascii="Helvetica" w:hAnsi="Helvetica" w:cs="Helvetica"/>
+          <w:color w:val="505050"/>
+          <w:sz w:val="18"/>
+          <w:szCs w:val="18"/>
+          <w:u w:val="single"/>
+          <w:shd w:val="clear" w:color="auto" w:fill="FFFFFF"/>
+        </w:rPr>
+      </w:pPr>
+      <w:r>
+        <w:rPr>
+          <w:rFonts w:ascii="Helvetica" w:hAnsi="Helvetica" w:cs="Helvetica"/>
+          <w:color w:val="505050"/>
+          <w:sz w:val="18"/>
+          <w:szCs w:val="18"/>
+          <w:u w:val="single"/>
+          <w:shd w:val="clear" w:color="auto" w:fill="FFFFFF"/>
+        </w:rPr>
+        <w:t>Real life scenario:</w:t>
+      </w:r>
+    </w:p>
+    <w:p>
+      <w:pPr>
+        <w:pStyle w:val="ListParagraph"/>
+        <w:numPr>
+          <w:ilvl w:val="1"/>
+          <w:numId w:val="1"/>
+        </w:numPr>
+        <w:rPr>
+          <w:rFonts w:ascii="Helvetica" w:hAnsi="Helvetica" w:cs="Helvetica"/>
+          <w:color w:val="505050"/>
+          <w:sz w:val="18"/>
+          <w:szCs w:val="18"/>
+          <w:shd w:val="clear" w:color="auto" w:fill="FFFFFF"/>
+        </w:rPr>
+      </w:pPr>
+      <w:r>
+        <w:rPr>
+          <w:rFonts w:ascii="Helvetica" w:hAnsi="Helvetica" w:cs="Helvetica"/>
+          <w:color w:val="505050"/>
+          <w:sz w:val="18"/>
+          <w:szCs w:val="18"/>
+          <w:shd w:val="clear" w:color="auto" w:fill="FFFFFF"/>
+        </w:rPr>
+        <w:t>A student have multiple subjects enrolled</w:t>
+      </w:r>
+    </w:p>
+    <w:p>
+      <w:pPr>
+        <w:pStyle w:val="ListParagraph"/>
+        <w:numPr>
+          <w:ilvl w:val="1"/>
+          <w:numId w:val="1"/>
+        </w:numPr>
+        <w:rPr>
+          <w:rFonts w:ascii="Helvetica" w:hAnsi="Helvetica" w:cs="Helvetica"/>
+          <w:color w:val="505050"/>
+          <w:sz w:val="18"/>
+          <w:szCs w:val="18"/>
+          <w:shd w:val="clear" w:color="auto" w:fill="FFFFFF"/>
+        </w:rPr>
+      </w:pPr>
+      <w:r>
+        <w:rPr>
+          <w:rFonts w:ascii="Helvetica" w:hAnsi="Helvetica" w:cs="Helvetica"/>
+          <w:color w:val="505050"/>
+          <w:sz w:val="18"/>
+          <w:szCs w:val="18"/>
+          <w:shd w:val="clear" w:color="auto" w:fill="FFFFFF"/>
+        </w:rPr>
+        <w:t>A Student have multiple teaches who teaches their subject.</w:t>
+      </w:r>
+    </w:p>
+    <w:p>
+      <w:pPr>
+        <w:pStyle w:val="ListParagraph"/>
+        <w:numPr>
+          <w:ilvl w:val="1"/>
+          <w:numId w:val="1"/>
+        </w:numPr>
+        <w:rPr>
+          <w:rFonts w:ascii="Helvetica" w:hAnsi="Helvetica" w:cs="Helvetica"/>
+          <w:color w:val="505050"/>
+          <w:sz w:val="18"/>
+          <w:szCs w:val="18"/>
+          <w:shd w:val="clear" w:color="auto" w:fill="FFFFFF"/>
+        </w:rPr>
+      </w:pPr>
+      <w:r>
+        <w:rPr>
+          <w:rFonts w:ascii="Helvetica" w:hAnsi="Helvetica" w:cs="Helvetica"/>
+          <w:color w:val="505050"/>
+          <w:sz w:val="18"/>
+          <w:szCs w:val="18"/>
+          <w:shd w:val="clear" w:color="auto" w:fill="FFFFFF"/>
+        </w:rPr>
+        <w:t>A Student have yearly report for the respective subject marks/test score.</w:t>
+      </w:r>
+    </w:p>
+    <w:p>
+      <w:pPr>
+        <w:rPr>
+          <w:b/>
+          <w:bCs/>
+        </w:rPr>
+      </w:pPr>
+      <w:r>
+        <w:rPr>
+          <w:b/>
+          <w:bCs/>
+        </w:rPr>
+        <w:t>Resolution:</w:t>
+      </w:r>
+    </w:p>
+    <w:p>
+      <w:pPr>
+        <w:pStyle w:val="ListParagraph"/>
+        <w:numPr>
+          <w:ilvl w:val="1"/>
+          <w:numId w:val="2"/>
+        </w:numPr>
+      </w:pPr>
+      <w:r>
+        <w:t>A Student is having multiple subjects -&gt; One to Many Relationship</w:t>
+      </w:r>
+    </w:p>
+    <w:p>
+      <w:pPr>
+        <w:pStyle w:val="ListParagraph"/>
+        <w:numPr>
+          <w:ilvl w:val="1"/>
+          <w:numId w:val="2"/>
+        </w:numPr>
+      </w:pPr>
+      <w:r>
+        <w:t xml:space="preserve">A Student gets </w:t>
+      </w:r>
+      <w:r>
+        <w:t>taught</w:t>
+      </w:r>
+      <w:r>
+        <w:t xml:space="preserve"> by multiple teaches -&gt; One to Many Relationship</w:t>
+      </w:r>
+    </w:p>
+    <w:p>
+      <w:pPr>
+        <w:pStyle w:val="ListParagraph"/>
+        <w:numPr>
+          <w:ilvl w:val="1"/>
+          <w:numId w:val="2"/>
+        </w:numPr>
+      </w:pPr>
+      <w:r>
+        <w:t xml:space="preserve">A student </w:t>
+      </w:r>
+      <w:r>
+        <w:t>has</w:t>
+      </w:r>
+      <w:r>
+        <w:t xml:space="preserve"> multiple yearly basis report card -&gt; One to Many Relationship</w:t>
+      </w:r>
+    </w:p>
+    <w:p>
+      <w:proofErr w:type="spellStart"/>
+      <w:r>
+        <w:t>Api</w:t>
+      </w:r>
+      <w:proofErr w:type="spellEnd"/>
+      <w:r>
+        <w:t xml:space="preserve"> details:</w:t>
+      </w:r>
+    </w:p>
+    <w:p>
+      <w:r>
+        <w:tab/>
+        <w:t xml:space="preserve">To Determine which all subject a </w:t>
+      </w:r>
+      <w:r>
+        <w:t>student</w:t>
+      </w:r>
+      <w:r>
+        <w:t xml:space="preserve"> studies.</w:t>
+      </w:r>
+    </w:p>
+    <w:p>
+      <w:pPr>
+        <w:pStyle w:val="ListParagraph"/>
+        <w:numPr>
+          <w:ilvl w:val="2"/>
+          <w:numId w:val="1"/>
+        </w:numPr>
+      </w:pPr>
+      <w:r>
+        <w:t>Assumption:</w:t>
+      </w:r>
+      <w:r>
+        <w:t xml:space="preserve"> All the subjects are decided based on in which class a student studies.</w:t>
+      </w:r>
+    </w:p>
+    <w:p>
+      <w:r>
+        <w:t xml:space="preserve">      </w:t>
+      </w:r>
+      <w:r>
+        <w:tab/>
+        <w:t xml:space="preserve">URL: GET </w:t>
+      </w:r>
+      <w:hyperlink r:id="rId10" w:history="1">
+        <w:r>
+          <w:rPr>
+            <w:rStyle w:val="Hyperlink"/>
+          </w:rPr>
+          <w:t>http://localhost:8080/sample/restapp/student/{studentId}/subjects</w:t>
+        </w:r>
+      </w:hyperlink>
+    </w:p>
+    <w:p>
+      <w:r>
+        <w:tab/>
+        <w:t>RESPONSE: All the subjects which this student studies in its given class.</w:t>
+      </w:r>
+    </w:p>
+    <w:p/>
+    <w:p>
+      <w:r>
+        <w:t>API to get all the subjects:</w:t>
+      </w:r>
+    </w:p>
+    <w:p>
+      <w:pPr>
+        <w:pStyle w:val="ListParagraph"/>
+        <w:numPr>
+          <w:ilvl w:val="2"/>
+          <w:numId w:val="1"/>
+        </w:numPr>
+        <w:rPr>
+          <w:rStyle w:val="Hyperlink"/>
+        </w:rPr>
+      </w:pPr>
+      <w:r>
+        <w:rPr>
+          <w:rStyle w:val="Hyperlink"/>
+        </w:rPr>
+        <w:t xml:space="preserve">URL GET: </w:t>
+      </w:r>
+      <w:r>
+        <w:rPr>
+          <w:rStyle w:val="Hyperlink"/>
+        </w:rPr>
+        <w:t>http://localhost:8080/sample/restapp/subjects</w:t>
       </w:r>
       <w:bookmarkStart w:id="0" w:name="_GoBack"/>
       <w:bookmarkEnd w:id="0"/>
-      <w:r>
-        <w:rPr>
-          <w:rFonts w:ascii="Helvetica" w:hAnsi="Helvetica" w:cs="Helvetica"/>
-          <w:color w:val="505050"/>
-          <w:sz w:val="18"/>
-          <w:szCs w:val="18"/>
-          <w:shd w:val="clear" w:color="auto" w:fill="FFFFFF"/>
-        </w:rPr>
-        <w:t>]</w:t>
-      </w:r>
-      <w:r>
-        <w:tab/>
-      </w:r>
     </w:p>
     <w:sectPr>
       <w:pgSz w:w="11906" w:h="16838"/>
@@ -273,6 +870,242 @@
     </w:sectPr>
   </w:body>
 </w:document>
+</file>
+
+<file path=word/numbering.xml><?xml version="1.0" encoding="utf-8"?>
+<w:numbering xmlns:wpc="http://schemas.microsoft.com/office/word/2010/wordprocessingCanvas" xmlns:cx="http://schemas.microsoft.com/office/drawing/2014/chartex" xmlns:cx1="http://schemas.microsoft.com/office/drawing/2015/9/8/chartex" xmlns:cx2="http://schemas.microsoft.com/office/drawing/2015/10/21/chartex" xmlns:cx3="http://schemas.microsoft.com/office/drawing/2016/5/9/chartex" xmlns:cx4="http://schemas.microsoft.com/office/drawing/2016/5/10/chartex" xmlns:cx5="http://schemas.microsoft.com/office/drawing/2016/5/11/chartex" xmlns:cx6="http://schemas.microsoft.com/office/drawing/2016/5/12/chartex" xmlns:cx7="http://schemas.microsoft.com/office/drawing/2016/5/13/chartex" xmlns:cx8="http://schemas.microsoft.com/office/drawing/2016/5/14/chartex" xmlns:mc="http://schemas.openxmlformats.org/markup-compatibility/2006" xmlns:aink="http://schemas.microsoft.com/office/drawing/2016/ink" xmlns:am3d="http://schemas.microsoft.com/office/drawing/2017/model3d" xmlns:o="urn:schemas-microsoft-com:office:office" xmlns:r="http://schemas.openxmlformats.org/officeDocument/2006/relationships" xmlns:m="http://schemas.openxmlformats.org/officeDocument/2006/math" xmlns:v="urn:schemas-microsoft-com:vml" xmlns:wp14="http://schemas.microsoft.com/office/word/2010/wordprocessingDrawing" xmlns:wp="http://schemas.openxmlformats.org/drawingml/2006/wordprocessingDrawing" xmlns:w10="urn:schemas-microsoft-com:office:word" xmlns:w="http://schemas.openxmlformats.org/wordprocessingml/2006/main" xmlns:w14="http://schemas.microsoft.com/office/word/2010/wordml" xmlns:w15="http://schemas.microsoft.com/office/word/2012/wordml" xmlns:w16cid="http://schemas.microsoft.com/office/word/2016/wordml/cid" xmlns:w16se="http://schemas.microsoft.com/office/word/2015/wordml/symex" xmlns:wpg="http://schemas.microsoft.com/office/word/2010/wordprocessingGroup" xmlns:wpi="http://schemas.microsoft.com/office/word/2010/wordprocessingInk" xmlns:wne="http://schemas.microsoft.com/office/word/2006/wordml" xmlns:wps="http://schemas.microsoft.com/office/word/2010/wordprocessingShape" mc:Ignorable="w14 w15 w16se w16cid wp14">
+  <w:abstractNum w:abstractNumId="0" w15:restartNumberingAfterBreak="0">
+    <w:nsid w:val="17386F14"/>
+    <w:multiLevelType w:val="hybridMultilevel"/>
+    <w:tmpl w:val="B0287CBA"/>
+    <w:lvl w:ilvl="0" w:tplc="40090001">
+      <w:start w:val="1"/>
+      <w:numFmt w:val="bullet"/>
+      <w:lvlText w:val=""/>
+      <w:lvlJc w:val="left"/>
+      <w:pPr>
+        <w:ind w:left="720" w:hanging="360"/>
+      </w:pPr>
+      <w:rPr>
+        <w:rFonts w:ascii="Symbol" w:hAnsi="Symbol" w:hint="default"/>
+      </w:rPr>
+    </w:lvl>
+    <w:lvl w:ilvl="1" w:tplc="40090003">
+      <w:start w:val="1"/>
+      <w:numFmt w:val="bullet"/>
+      <w:lvlText w:val="o"/>
+      <w:lvlJc w:val="left"/>
+      <w:pPr>
+        <w:ind w:left="1440" w:hanging="360"/>
+      </w:pPr>
+      <w:rPr>
+        <w:rFonts w:ascii="Courier New" w:hAnsi="Courier New" w:cs="Courier New" w:hint="default"/>
+      </w:rPr>
+    </w:lvl>
+    <w:lvl w:ilvl="2" w:tplc="853E1892">
+      <w:numFmt w:val="bullet"/>
+      <w:lvlText w:val=""/>
+      <w:lvlJc w:val="left"/>
+      <w:pPr>
+        <w:ind w:left="2160" w:hanging="360"/>
+      </w:pPr>
+      <w:rPr>
+        <w:rFonts w:ascii="Wingdings" w:eastAsiaTheme="minorHAnsi" w:hAnsi="Wingdings" w:cstheme="minorBidi" w:hint="default"/>
+      </w:rPr>
+    </w:lvl>
+    <w:lvl w:ilvl="3" w:tplc="40090001" w:tentative="1">
+      <w:start w:val="1"/>
+      <w:numFmt w:val="bullet"/>
+      <w:lvlText w:val=""/>
+      <w:lvlJc w:val="left"/>
+      <w:pPr>
+        <w:ind w:left="2880" w:hanging="360"/>
+      </w:pPr>
+      <w:rPr>
+        <w:rFonts w:ascii="Symbol" w:hAnsi="Symbol" w:hint="default"/>
+      </w:rPr>
+    </w:lvl>
+    <w:lvl w:ilvl="4" w:tplc="40090003" w:tentative="1">
+      <w:start w:val="1"/>
+      <w:numFmt w:val="bullet"/>
+      <w:lvlText w:val="o"/>
+      <w:lvlJc w:val="left"/>
+      <w:pPr>
+        <w:ind w:left="3600" w:hanging="360"/>
+      </w:pPr>
+      <w:rPr>
+        <w:rFonts w:ascii="Courier New" w:hAnsi="Courier New" w:cs="Courier New" w:hint="default"/>
+      </w:rPr>
+    </w:lvl>
+    <w:lvl w:ilvl="5" w:tplc="40090005" w:tentative="1">
+      <w:start w:val="1"/>
+      <w:numFmt w:val="bullet"/>
+      <w:lvlText w:val=""/>
+      <w:lvlJc w:val="left"/>
+      <w:pPr>
+        <w:ind w:left="4320" w:hanging="360"/>
+      </w:pPr>
+      <w:rPr>
+        <w:rFonts w:ascii="Wingdings" w:hAnsi="Wingdings" w:hint="default"/>
+      </w:rPr>
+    </w:lvl>
+    <w:lvl w:ilvl="6" w:tplc="40090001" w:tentative="1">
+      <w:start w:val="1"/>
+      <w:numFmt w:val="bullet"/>
+      <w:lvlText w:val=""/>
+      <w:lvlJc w:val="left"/>
+      <w:pPr>
+        <w:ind w:left="5040" w:hanging="360"/>
+      </w:pPr>
+      <w:rPr>
+        <w:rFonts w:ascii="Symbol" w:hAnsi="Symbol" w:hint="default"/>
+      </w:rPr>
+    </w:lvl>
+    <w:lvl w:ilvl="7" w:tplc="40090003" w:tentative="1">
+      <w:start w:val="1"/>
+      <w:numFmt w:val="bullet"/>
+      <w:lvlText w:val="o"/>
+      <w:lvlJc w:val="left"/>
+      <w:pPr>
+        <w:ind w:left="5760" w:hanging="360"/>
+      </w:pPr>
+      <w:rPr>
+        <w:rFonts w:ascii="Courier New" w:hAnsi="Courier New" w:cs="Courier New" w:hint="default"/>
+      </w:rPr>
+    </w:lvl>
+    <w:lvl w:ilvl="8" w:tplc="40090005" w:tentative="1">
+      <w:start w:val="1"/>
+      <w:numFmt w:val="bullet"/>
+      <w:lvlText w:val=""/>
+      <w:lvlJc w:val="left"/>
+      <w:pPr>
+        <w:ind w:left="6480" w:hanging="360"/>
+      </w:pPr>
+      <w:rPr>
+        <w:rFonts w:ascii="Wingdings" w:hAnsi="Wingdings" w:hint="default"/>
+      </w:rPr>
+    </w:lvl>
+  </w:abstractNum>
+  <w:abstractNum w:abstractNumId="1" w15:restartNumberingAfterBreak="0">
+    <w:nsid w:val="69815941"/>
+    <w:multiLevelType w:val="hybridMultilevel"/>
+    <w:tmpl w:val="9D100C2C"/>
+    <w:lvl w:ilvl="0" w:tplc="40090001">
+      <w:start w:val="1"/>
+      <w:numFmt w:val="bullet"/>
+      <w:lvlText w:val=""/>
+      <w:lvlJc w:val="left"/>
+      <w:pPr>
+        <w:ind w:left="720" w:hanging="360"/>
+      </w:pPr>
+      <w:rPr>
+        <w:rFonts w:ascii="Symbol" w:hAnsi="Symbol" w:hint="default"/>
+      </w:rPr>
+    </w:lvl>
+    <w:lvl w:ilvl="1" w:tplc="40090003">
+      <w:start w:val="1"/>
+      <w:numFmt w:val="bullet"/>
+      <w:lvlText w:val="o"/>
+      <w:lvlJc w:val="left"/>
+      <w:pPr>
+        <w:ind w:left="1440" w:hanging="360"/>
+      </w:pPr>
+      <w:rPr>
+        <w:rFonts w:ascii="Courier New" w:hAnsi="Courier New" w:cs="Courier New" w:hint="default"/>
+      </w:rPr>
+    </w:lvl>
+    <w:lvl w:ilvl="2" w:tplc="40090005" w:tentative="1">
+      <w:start w:val="1"/>
+      <w:numFmt w:val="bullet"/>
+      <w:lvlText w:val=""/>
+      <w:lvlJc w:val="left"/>
+      <w:pPr>
+        <w:ind w:left="2160" w:hanging="360"/>
+      </w:pPr>
+      <w:rPr>
+        <w:rFonts w:ascii="Wingdings" w:hAnsi="Wingdings" w:hint="default"/>
+      </w:rPr>
+    </w:lvl>
+    <w:lvl w:ilvl="3" w:tplc="40090001" w:tentative="1">
+      <w:start w:val="1"/>
+      <w:numFmt w:val="bullet"/>
+      <w:lvlText w:val=""/>
+      <w:lvlJc w:val="left"/>
+      <w:pPr>
+        <w:ind w:left="2880" w:hanging="360"/>
+      </w:pPr>
+      <w:rPr>
+        <w:rFonts w:ascii="Symbol" w:hAnsi="Symbol" w:hint="default"/>
+      </w:rPr>
+    </w:lvl>
+    <w:lvl w:ilvl="4" w:tplc="40090003" w:tentative="1">
+      <w:start w:val="1"/>
+      <w:numFmt w:val="bullet"/>
+      <w:lvlText w:val="o"/>
+      <w:lvlJc w:val="left"/>
+      <w:pPr>
+        <w:ind w:left="3600" w:hanging="360"/>
+      </w:pPr>
+      <w:rPr>
+        <w:rFonts w:ascii="Courier New" w:hAnsi="Courier New" w:cs="Courier New" w:hint="default"/>
+      </w:rPr>
+    </w:lvl>
+    <w:lvl w:ilvl="5" w:tplc="40090005" w:tentative="1">
+      <w:start w:val="1"/>
+      <w:numFmt w:val="bullet"/>
+      <w:lvlText w:val=""/>
+      <w:lvlJc w:val="left"/>
+      <w:pPr>
+        <w:ind w:left="4320" w:hanging="360"/>
+      </w:pPr>
+      <w:rPr>
+        <w:rFonts w:ascii="Wingdings" w:hAnsi="Wingdings" w:hint="default"/>
+      </w:rPr>
+    </w:lvl>
+    <w:lvl w:ilvl="6" w:tplc="40090001" w:tentative="1">
+      <w:start w:val="1"/>
+      <w:numFmt w:val="bullet"/>
+      <w:lvlText w:val=""/>
+      <w:lvlJc w:val="left"/>
+      <w:pPr>
+        <w:ind w:left="5040" w:hanging="360"/>
+      </w:pPr>
+      <w:rPr>
+        <w:rFonts w:ascii="Symbol" w:hAnsi="Symbol" w:hint="default"/>
+      </w:rPr>
+    </w:lvl>
+    <w:lvl w:ilvl="7" w:tplc="40090003" w:tentative="1">
+      <w:start w:val="1"/>
+      <w:numFmt w:val="bullet"/>
+      <w:lvlText w:val="o"/>
+      <w:lvlJc w:val="left"/>
+      <w:pPr>
+        <w:ind w:left="5760" w:hanging="360"/>
+      </w:pPr>
+      <w:rPr>
+        <w:rFonts w:ascii="Courier New" w:hAnsi="Courier New" w:cs="Courier New" w:hint="default"/>
+      </w:rPr>
+    </w:lvl>
+    <w:lvl w:ilvl="8" w:tplc="40090005" w:tentative="1">
+      <w:start w:val="1"/>
+      <w:numFmt w:val="bullet"/>
+      <w:lvlText w:val=""/>
+      <w:lvlJc w:val="left"/>
+      <w:pPr>
+        <w:ind w:left="6480" w:hanging="360"/>
+      </w:pPr>
+      <w:rPr>
+        <w:rFonts w:ascii="Wingdings" w:hAnsi="Wingdings" w:hint="default"/>
+      </w:rPr>
+    </w:lvl>
+  </w:abstractNum>
+  <w:num w:numId="1">
+    <w:abstractNumId w:val="0"/>
+  </w:num>
+  <w:num w:numId="2">
+    <w:abstractNumId w:val="1"/>
+  </w:num>
+</w:numbering>
 </file>
 
 <file path=word/styles.xml><?xml version="1.0" encoding="utf-8"?>
@@ -724,6 +1557,17 @@
       <w:shd w:val="clear" w:color="auto" w:fill="E1DFDD"/>
     </w:rPr>
   </w:style>
+  <w:style w:type="paragraph" w:styleId="ListParagraph">
+    <w:name w:val="List Paragraph"/>
+    <w:basedOn w:val="Normal"/>
+    <w:uiPriority w:val="34"/>
+    <w:qFormat/>
+    <w:rsid w:val="00185903"/>
+    <w:pPr>
+      <w:ind w:left="720"/>
+      <w:contextualSpacing/>
+    </w:pPr>
+  </w:style>
 </w:styles>
 </file>
 

</xml_diff>